<commit_message>
change filename to hw2.py and update report
</commit_message>
<xml_diff>
--- a/report.docx
+++ b/report.docx
@@ -1120,7 +1120,6 @@
         </w:numPr>
         <w:ind w:leftChars="0"/>
         <w:rPr>
-          <w:rFonts w:hint="eastAsia"/>
           <w:b w:val="0"/>
         </w:rPr>
       </w:pPr>
@@ -1135,10 +1134,1573 @@
         <w:rPr>
           <w:b w:val="0"/>
         </w:rPr>
-        <w:t>undle Adjustment:</w:t>
+        <w:t>undle Adjustment</w:t>
+      </w:r>
+      <w:r>
+        <w:rPr>
+          <w:rFonts w:hint="eastAsia"/>
+          <w:b w:val="0"/>
+        </w:rPr>
+        <w:t>(</w:t>
+      </w:r>
+      <w:r>
+        <w:rPr>
+          <w:rFonts w:hint="eastAsia"/>
+          <w:b w:val="0"/>
+        </w:rPr>
+        <w:t>加分</w:t>
+      </w:r>
+      <w:r>
+        <w:rPr>
+          <w:rFonts w:hint="eastAsia"/>
+          <w:b w:val="0"/>
+        </w:rPr>
+        <w:t>)</w:t>
+      </w:r>
+      <w:r>
+        <w:rPr>
+          <w:b w:val="0"/>
+        </w:rPr>
+        <w:t>:</w:t>
+      </w:r>
+    </w:p>
+    <w:p>
+      <w:pPr>
+        <w:pStyle w:val="a3"/>
+        <w:ind w:leftChars="0" w:left="840"/>
+        <w:rPr>
+          <w:b w:val="0"/>
+        </w:rPr>
+      </w:pPr>
+      <w:r>
+        <w:rPr>
+          <w:rFonts w:hint="eastAsia"/>
+          <w:b w:val="0"/>
+        </w:rPr>
+        <w:t>找出接完後圖片的左上、左下、右上、右下四個角落，並使用</w:t>
+      </w:r>
+      <w:r>
+        <w:rPr>
+          <w:rFonts w:hint="eastAsia"/>
+          <w:b w:val="0"/>
+        </w:rPr>
+        <w:t>c</w:t>
+      </w:r>
+      <w:r>
+        <w:rPr>
+          <w:b w:val="0"/>
+        </w:rPr>
+        <w:t>v2</w:t>
+      </w:r>
+      <w:r>
+        <w:rPr>
+          <w:rFonts w:hint="eastAsia"/>
+          <w:b w:val="0"/>
+        </w:rPr>
+        <w:t>的</w:t>
+      </w:r>
+      <w:proofErr w:type="spellStart"/>
+      <w:r>
+        <w:rPr>
+          <w:rFonts w:hint="eastAsia"/>
+          <w:b w:val="0"/>
+        </w:rPr>
+        <w:t>w</w:t>
+      </w:r>
+      <w:r>
+        <w:rPr>
+          <w:b w:val="0"/>
+        </w:rPr>
+        <w:t>arp</w:t>
+      </w:r>
+      <w:r>
+        <w:rPr>
+          <w:rFonts w:hint="eastAsia"/>
+          <w:b w:val="0"/>
+        </w:rPr>
+        <w:t>Pe</w:t>
+      </w:r>
+      <w:r>
+        <w:rPr>
+          <w:b w:val="0"/>
+        </w:rPr>
+        <w:t>rspective</w:t>
+      </w:r>
+      <w:proofErr w:type="spellEnd"/>
+      <w:r>
+        <w:rPr>
+          <w:rFonts w:hint="eastAsia"/>
+          <w:b w:val="0"/>
+        </w:rPr>
+        <w:t>將其</w:t>
+      </w:r>
+      <w:r>
+        <w:rPr>
+          <w:rFonts w:hint="eastAsia"/>
+          <w:b w:val="0"/>
+        </w:rPr>
+        <w:t>w</w:t>
+      </w:r>
+      <w:r>
+        <w:rPr>
+          <w:b w:val="0"/>
+        </w:rPr>
+        <w:t>arp</w:t>
+      </w:r>
+      <w:r>
+        <w:rPr>
+          <w:rFonts w:hint="eastAsia"/>
+          <w:b w:val="0"/>
+        </w:rPr>
+        <w:t>到應該位於的位置</w:t>
+      </w:r>
+      <w:r>
+        <w:rPr>
+          <w:rFonts w:hint="eastAsia"/>
+          <w:b w:val="0"/>
+        </w:rPr>
+        <w:t>(</w:t>
+      </w:r>
+      <w:r>
+        <w:rPr>
+          <w:b w:val="0"/>
+        </w:rPr>
+        <w:t>[0, 0], [0, h], [w, 0], [w, h]</w:t>
+      </w:r>
+      <w:r>
+        <w:rPr>
+          <w:rFonts w:hint="eastAsia"/>
+          <w:b w:val="0"/>
+        </w:rPr>
+        <w:t>)</w:t>
+      </w:r>
+    </w:p>
+    <w:p>
+      <w:pPr>
+        <w:rPr>
+          <w:b w:val="0"/>
+        </w:rPr>
+      </w:pPr>
+      <w:r>
+        <w:rPr>
+          <w:rFonts w:hint="eastAsia"/>
+          <w:b w:val="0"/>
+        </w:rPr>
+        <w:t>使用方式</w:t>
+      </w:r>
+      <w:r>
+        <w:rPr>
+          <w:rFonts w:hint="eastAsia"/>
+          <w:b w:val="0"/>
+        </w:rPr>
+        <w:t>:</w:t>
+      </w:r>
+    </w:p>
+    <w:p>
+      <w:pPr>
+        <w:rPr>
+          <w:b w:val="0"/>
+        </w:rPr>
+      </w:pPr>
+      <w:r>
+        <w:rPr>
+          <w:b w:val="0"/>
+        </w:rPr>
+        <w:tab/>
+      </w:r>
+      <w:r>
+        <w:rPr>
+          <w:rFonts w:hint="eastAsia"/>
+          <w:b w:val="0"/>
+        </w:rPr>
+        <w:t>直接執行</w:t>
+      </w:r>
+      <w:r>
+        <w:rPr>
+          <w:rFonts w:hint="eastAsia"/>
+          <w:b w:val="0"/>
+        </w:rPr>
+        <w:t>h</w:t>
+      </w:r>
+      <w:r>
+        <w:rPr>
+          <w:b w:val="0"/>
+        </w:rPr>
+        <w:t>w2.p</w:t>
+      </w:r>
+      <w:r>
+        <w:rPr>
+          <w:rFonts w:hint="eastAsia"/>
+          <w:b w:val="0"/>
+        </w:rPr>
+        <w:t>y</w:t>
+      </w:r>
+      <w:r>
+        <w:rPr>
+          <w:rFonts w:hint="eastAsia"/>
+          <w:b w:val="0"/>
+        </w:rPr>
+        <w:t>，其會透過</w:t>
+      </w:r>
+      <w:r>
+        <w:rPr>
+          <w:rFonts w:hint="eastAsia"/>
+          <w:b w:val="0"/>
+        </w:rPr>
+        <w:t>p</w:t>
+      </w:r>
+      <w:r>
+        <w:rPr>
+          <w:b w:val="0"/>
+        </w:rPr>
+        <w:t>ictures</w:t>
+      </w:r>
+      <w:r>
+        <w:rPr>
+          <w:rFonts w:hint="eastAsia"/>
+          <w:b w:val="0"/>
+        </w:rPr>
+        <w:t>內的圖片根據字典序的順序將其讀入，並輸出對應的</w:t>
+      </w:r>
+      <w:r>
+        <w:rPr>
+          <w:rFonts w:hint="eastAsia"/>
+          <w:b w:val="0"/>
+        </w:rPr>
+        <w:t>c</w:t>
+      </w:r>
+      <w:r>
+        <w:rPr>
+          <w:b w:val="0"/>
+        </w:rPr>
+        <w:t>ylinder warp pictures</w:t>
+      </w:r>
+      <w:r>
+        <w:rPr>
+          <w:rFonts w:hint="eastAsia"/>
+          <w:b w:val="0"/>
+        </w:rPr>
+        <w:t>(</w:t>
+      </w:r>
+      <w:r>
+        <w:rPr>
+          <w:b w:val="0"/>
+        </w:rPr>
+        <w:t>filename_warp.png</w:t>
+      </w:r>
+      <w:r>
+        <w:rPr>
+          <w:rFonts w:hint="eastAsia"/>
+          <w:b w:val="0"/>
+        </w:rPr>
+        <w:t>)</w:t>
+      </w:r>
+      <w:r>
+        <w:rPr>
+          <w:rFonts w:hint="eastAsia"/>
+          <w:b w:val="0"/>
+        </w:rPr>
+        <w:t>、</w:t>
+      </w:r>
+      <w:r>
+        <w:rPr>
+          <w:rFonts w:hint="eastAsia"/>
+          <w:b w:val="0"/>
+        </w:rPr>
+        <w:t>f</w:t>
+      </w:r>
+      <w:r>
+        <w:rPr>
+          <w:b w:val="0"/>
+        </w:rPr>
+        <w:t>eature points</w:t>
+      </w:r>
+      <w:r>
+        <w:rPr>
+          <w:rFonts w:hint="eastAsia"/>
+          <w:b w:val="0"/>
+        </w:rPr>
+        <w:t>、</w:t>
       </w:r>
       <w:bookmarkStart w:id="0" w:name="_GoBack"/>
       <w:bookmarkEnd w:id="0"/>
+      <w:r>
+        <w:rPr>
+          <w:rFonts w:hint="eastAsia"/>
+          <w:b w:val="0"/>
+        </w:rPr>
+        <w:t>串接並使用</w:t>
+      </w:r>
+      <w:proofErr w:type="spellStart"/>
+      <w:r>
+        <w:rPr>
+          <w:rFonts w:hint="eastAsia"/>
+          <w:b w:val="0"/>
+        </w:rPr>
+        <w:t>linear_blending</w:t>
+      </w:r>
+      <w:proofErr w:type="spellEnd"/>
+      <w:r>
+        <w:rPr>
+          <w:rFonts w:hint="eastAsia"/>
+          <w:b w:val="0"/>
+        </w:rPr>
+        <w:t>的結果</w:t>
+      </w:r>
+      <w:r>
+        <w:rPr>
+          <w:rFonts w:hint="eastAsia"/>
+          <w:b w:val="0"/>
+        </w:rPr>
+        <w:t>(</w:t>
+      </w:r>
+      <w:r>
+        <w:rPr>
+          <w:b w:val="0"/>
+        </w:rPr>
+        <w:t>linear_blending.png)</w:t>
+      </w:r>
+      <w:r>
+        <w:rPr>
+          <w:rFonts w:hint="eastAsia"/>
+          <w:b w:val="0"/>
+        </w:rPr>
+        <w:t>、串接且不使用</w:t>
+      </w:r>
+      <w:r>
+        <w:rPr>
+          <w:b w:val="0"/>
+        </w:rPr>
+        <w:t>blending</w:t>
+      </w:r>
+      <w:r>
+        <w:rPr>
+          <w:rFonts w:hint="eastAsia"/>
+          <w:b w:val="0"/>
+        </w:rPr>
+        <w:t>的結果</w:t>
+      </w:r>
+      <w:r>
+        <w:rPr>
+          <w:rFonts w:hint="eastAsia"/>
+          <w:b w:val="0"/>
+        </w:rPr>
+        <w:t>(</w:t>
+      </w:r>
+      <w:r>
+        <w:rPr>
+          <w:b w:val="0"/>
+        </w:rPr>
+        <w:t>no_blending.png)</w:t>
+      </w:r>
+      <w:r>
+        <w:rPr>
+          <w:rFonts w:hint="eastAsia"/>
+          <w:b w:val="0"/>
+        </w:rPr>
+        <w:t>、串接且不使用</w:t>
+      </w:r>
+      <w:r>
+        <w:rPr>
+          <w:rFonts w:hint="eastAsia"/>
+          <w:b w:val="0"/>
+        </w:rPr>
+        <w:t>b</w:t>
+      </w:r>
+      <w:r>
+        <w:rPr>
+          <w:b w:val="0"/>
+        </w:rPr>
+        <w:t>lending</w:t>
+      </w:r>
+      <w:r>
+        <w:rPr>
+          <w:rFonts w:hint="eastAsia"/>
+          <w:b w:val="0"/>
+        </w:rPr>
+        <w:t>並使用</w:t>
+      </w:r>
+      <w:r>
+        <w:rPr>
+          <w:rFonts w:hint="eastAsia"/>
+          <w:b w:val="0"/>
+        </w:rPr>
+        <w:t>b</w:t>
+      </w:r>
+      <w:r>
+        <w:rPr>
+          <w:b w:val="0"/>
+        </w:rPr>
+        <w:t>undle adjustment</w:t>
+      </w:r>
+      <w:r>
+        <w:rPr>
+          <w:rFonts w:hint="eastAsia"/>
+          <w:b w:val="0"/>
+        </w:rPr>
+        <w:t>的結果</w:t>
+      </w:r>
+      <w:r>
+        <w:rPr>
+          <w:rFonts w:hint="eastAsia"/>
+          <w:b w:val="0"/>
+        </w:rPr>
+        <w:t>(</w:t>
+      </w:r>
+      <w:r>
+        <w:rPr>
+          <w:b w:val="0"/>
+        </w:rPr>
+        <w:t>result.png)</w:t>
+      </w:r>
+      <w:r>
+        <w:rPr>
+          <w:rFonts w:hint="eastAsia"/>
+          <w:b w:val="0"/>
+        </w:rPr>
+        <w:t>到</w:t>
+      </w:r>
+      <w:r>
+        <w:rPr>
+          <w:rFonts w:hint="eastAsia"/>
+          <w:b w:val="0"/>
+        </w:rPr>
+        <w:t>r</w:t>
+      </w:r>
+      <w:r>
+        <w:rPr>
+          <w:b w:val="0"/>
+        </w:rPr>
+        <w:t>esults</w:t>
+      </w:r>
+      <w:r>
+        <w:rPr>
+          <w:rFonts w:hint="eastAsia"/>
+          <w:b w:val="0"/>
+        </w:rPr>
+        <w:t>裡</w:t>
+      </w:r>
+      <w:r>
+        <w:rPr>
+          <w:b w:val="0"/>
+        </w:rPr>
+        <w:t xml:space="preserve"> </w:t>
+      </w:r>
+    </w:p>
+    <w:p>
+      <w:pPr>
+        <w:rPr>
+          <w:b w:val="0"/>
+        </w:rPr>
+      </w:pPr>
+    </w:p>
+    <w:p>
+      <w:pPr>
+        <w:rPr>
+          <w:b w:val="0"/>
+        </w:rPr>
+      </w:pPr>
+    </w:p>
+    <w:p>
+      <w:pPr>
+        <w:rPr>
+          <w:b w:val="0"/>
+        </w:rPr>
+      </w:pPr>
+    </w:p>
+    <w:p>
+      <w:pPr>
+        <w:rPr>
+          <w:b w:val="0"/>
+        </w:rPr>
+      </w:pPr>
+    </w:p>
+    <w:p>
+      <w:pPr>
+        <w:rPr>
+          <w:b w:val="0"/>
+        </w:rPr>
+      </w:pPr>
+    </w:p>
+    <w:p>
+      <w:pPr>
+        <w:rPr>
+          <w:b w:val="0"/>
+        </w:rPr>
+      </w:pPr>
+    </w:p>
+    <w:p>
+      <w:pPr>
+        <w:rPr>
+          <w:b w:val="0"/>
+        </w:rPr>
+      </w:pPr>
+    </w:p>
+    <w:p>
+      <w:pPr>
+        <w:rPr>
+          <w:b w:val="0"/>
+        </w:rPr>
+      </w:pPr>
+    </w:p>
+    <w:p>
+      <w:pPr>
+        <w:rPr>
+          <w:b w:val="0"/>
+        </w:rPr>
+      </w:pPr>
+      <w:r>
+        <w:rPr>
+          <w:b w:val="0"/>
+        </w:rPr>
+        <w:lastRenderedPageBreak/>
+        <w:t>Pictures1</w:t>
+      </w:r>
+    </w:p>
+    <w:p>
+      <w:pPr>
+        <w:rPr>
+          <w:b w:val="0"/>
+        </w:rPr>
+      </w:pPr>
+      <w:r>
+        <w:rPr>
+          <w:b w:val="0"/>
+          <w:noProof/>
+        </w:rPr>
+        <w:drawing>
+          <wp:inline distT="0" distB="0" distL="0" distR="0" wp14:anchorId="7C248961" wp14:editId="2CED0714">
+            <wp:extent cx="5264150" cy="3949700"/>
+            <wp:effectExtent l="0" t="0" r="0" b="0"/>
+            <wp:docPr id="3" name="圖片 3"/>
+            <wp:cNvGraphicFramePr>
+              <a:graphicFrameLocks xmlns:a="http://schemas.openxmlformats.org/drawingml/2006/main" noChangeAspect="1"/>
+            </wp:cNvGraphicFramePr>
+            <a:graphic xmlns:a="http://schemas.openxmlformats.org/drawingml/2006/main">
+              <a:graphicData uri="http://schemas.openxmlformats.org/drawingml/2006/picture">
+                <pic:pic xmlns:pic="http://schemas.openxmlformats.org/drawingml/2006/picture">
+                  <pic:nvPicPr>
+                    <pic:cNvPr id="0" name="Picture 3"/>
+                    <pic:cNvPicPr>
+                      <a:picLocks noChangeAspect="1" noChangeArrowheads="1"/>
+                    </pic:cNvPicPr>
+                  </pic:nvPicPr>
+                  <pic:blipFill>
+                    <a:blip r:embed="rId6" cstate="print">
+                      <a:extLst>
+                        <a:ext uri="{28A0092B-C50C-407E-A947-70E740481C1C}">
+                          <a14:useLocalDpi xmlns:a14="http://schemas.microsoft.com/office/drawing/2010/main" val="0"/>
+                        </a:ext>
+                      </a:extLst>
+                    </a:blip>
+                    <a:srcRect/>
+                    <a:stretch>
+                      <a:fillRect/>
+                    </a:stretch>
+                  </pic:blipFill>
+                  <pic:spPr bwMode="auto">
+                    <a:xfrm>
+                      <a:off x="0" y="0"/>
+                      <a:ext cx="5264150" cy="3949700"/>
+                    </a:xfrm>
+                    <a:prstGeom prst="rect">
+                      <a:avLst/>
+                    </a:prstGeom>
+                    <a:noFill/>
+                    <a:ln>
+                      <a:noFill/>
+                    </a:ln>
+                  </pic:spPr>
+                </pic:pic>
+              </a:graphicData>
+            </a:graphic>
+          </wp:inline>
+        </w:drawing>
+      </w:r>
+    </w:p>
+    <w:p>
+      <w:pPr>
+        <w:rPr>
+          <w:b w:val="0"/>
+        </w:rPr>
+      </w:pPr>
+      <w:r>
+        <w:rPr>
+          <w:b w:val="0"/>
+        </w:rPr>
+        <w:t>Warp1</w:t>
+      </w:r>
+    </w:p>
+    <w:p>
+      <w:pPr>
+        <w:rPr>
+          <w:b w:val="0"/>
+        </w:rPr>
+      </w:pPr>
+      <w:r>
+        <w:rPr>
+          <w:rFonts w:hint="eastAsia"/>
+          <w:b w:val="0"/>
+          <w:noProof/>
+        </w:rPr>
+        <w:drawing>
+          <wp:inline distT="0" distB="0" distL="0" distR="0" wp14:anchorId="40739DF9" wp14:editId="3212D356">
+            <wp:extent cx="5264150" cy="3949700"/>
+            <wp:effectExtent l="0" t="0" r="0" b="0"/>
+            <wp:docPr id="6" name="圖片 6"/>
+            <wp:cNvGraphicFramePr>
+              <a:graphicFrameLocks xmlns:a="http://schemas.openxmlformats.org/drawingml/2006/main" noChangeAspect="1"/>
+            </wp:cNvGraphicFramePr>
+            <a:graphic xmlns:a="http://schemas.openxmlformats.org/drawingml/2006/main">
+              <a:graphicData uri="http://schemas.openxmlformats.org/drawingml/2006/picture">
+                <pic:pic xmlns:pic="http://schemas.openxmlformats.org/drawingml/2006/picture">
+                  <pic:nvPicPr>
+                    <pic:cNvPr id="0" name="Picture 6"/>
+                    <pic:cNvPicPr>
+                      <a:picLocks noChangeAspect="1" noChangeArrowheads="1"/>
+                    </pic:cNvPicPr>
+                  </pic:nvPicPr>
+                  <pic:blipFill>
+                    <a:blip r:embed="rId7" cstate="print">
+                      <a:extLst>
+                        <a:ext uri="{28A0092B-C50C-407E-A947-70E740481C1C}">
+                          <a14:useLocalDpi xmlns:a14="http://schemas.microsoft.com/office/drawing/2010/main" val="0"/>
+                        </a:ext>
+                      </a:extLst>
+                    </a:blip>
+                    <a:srcRect/>
+                    <a:stretch>
+                      <a:fillRect/>
+                    </a:stretch>
+                  </pic:blipFill>
+                  <pic:spPr bwMode="auto">
+                    <a:xfrm>
+                      <a:off x="0" y="0"/>
+                      <a:ext cx="5264150" cy="3949700"/>
+                    </a:xfrm>
+                    <a:prstGeom prst="rect">
+                      <a:avLst/>
+                    </a:prstGeom>
+                    <a:noFill/>
+                    <a:ln>
+                      <a:noFill/>
+                    </a:ln>
+                  </pic:spPr>
+                </pic:pic>
+              </a:graphicData>
+            </a:graphic>
+          </wp:inline>
+        </w:drawing>
+      </w:r>
+    </w:p>
+    <w:p>
+      <w:pPr>
+        <w:rPr>
+          <w:b w:val="0"/>
+        </w:rPr>
+      </w:pPr>
+      <w:r>
+        <w:rPr>
+          <w:b w:val="0"/>
+        </w:rPr>
+        <w:lastRenderedPageBreak/>
+        <w:t>Picture2</w:t>
+      </w:r>
+    </w:p>
+    <w:p>
+      <w:pPr>
+        <w:rPr>
+          <w:b w:val="0"/>
+        </w:rPr>
+      </w:pPr>
+      <w:r>
+        <w:rPr>
+          <w:rFonts w:hint="eastAsia"/>
+          <w:b w:val="0"/>
+          <w:noProof/>
+        </w:rPr>
+        <w:drawing>
+          <wp:inline distT="0" distB="0" distL="0" distR="0" wp14:anchorId="6AD6D110" wp14:editId="4E1F3318">
+            <wp:extent cx="5264150" cy="3949700"/>
+            <wp:effectExtent l="0" t="0" r="0" b="0"/>
+            <wp:docPr id="4" name="圖片 4"/>
+            <wp:cNvGraphicFramePr>
+              <a:graphicFrameLocks xmlns:a="http://schemas.openxmlformats.org/drawingml/2006/main" noChangeAspect="1"/>
+            </wp:cNvGraphicFramePr>
+            <a:graphic xmlns:a="http://schemas.openxmlformats.org/drawingml/2006/main">
+              <a:graphicData uri="http://schemas.openxmlformats.org/drawingml/2006/picture">
+                <pic:pic xmlns:pic="http://schemas.openxmlformats.org/drawingml/2006/picture">
+                  <pic:nvPicPr>
+                    <pic:cNvPr id="0" name="Picture 4"/>
+                    <pic:cNvPicPr>
+                      <a:picLocks noChangeAspect="1" noChangeArrowheads="1"/>
+                    </pic:cNvPicPr>
+                  </pic:nvPicPr>
+                  <pic:blipFill>
+                    <a:blip r:embed="rId8" cstate="print">
+                      <a:extLst>
+                        <a:ext uri="{28A0092B-C50C-407E-A947-70E740481C1C}">
+                          <a14:useLocalDpi xmlns:a14="http://schemas.microsoft.com/office/drawing/2010/main" val="0"/>
+                        </a:ext>
+                      </a:extLst>
+                    </a:blip>
+                    <a:srcRect/>
+                    <a:stretch>
+                      <a:fillRect/>
+                    </a:stretch>
+                  </pic:blipFill>
+                  <pic:spPr bwMode="auto">
+                    <a:xfrm>
+                      <a:off x="0" y="0"/>
+                      <a:ext cx="5264150" cy="3949700"/>
+                    </a:xfrm>
+                    <a:prstGeom prst="rect">
+                      <a:avLst/>
+                    </a:prstGeom>
+                    <a:noFill/>
+                    <a:ln>
+                      <a:noFill/>
+                    </a:ln>
+                  </pic:spPr>
+                </pic:pic>
+              </a:graphicData>
+            </a:graphic>
+          </wp:inline>
+        </w:drawing>
+      </w:r>
+    </w:p>
+    <w:p>
+      <w:pPr>
+        <w:rPr>
+          <w:b w:val="0"/>
+        </w:rPr>
+      </w:pPr>
+      <w:r>
+        <w:rPr>
+          <w:b w:val="0"/>
+        </w:rPr>
+        <w:t>Warp2</w:t>
+      </w:r>
+    </w:p>
+    <w:p>
+      <w:pPr>
+        <w:rPr>
+          <w:b w:val="0"/>
+        </w:rPr>
+      </w:pPr>
+      <w:r>
+        <w:rPr>
+          <w:b w:val="0"/>
+          <w:noProof/>
+        </w:rPr>
+        <w:drawing>
+          <wp:inline distT="0" distB="0" distL="0" distR="0" wp14:anchorId="39FCC199" wp14:editId="0879E02E">
+            <wp:extent cx="5264150" cy="3949700"/>
+            <wp:effectExtent l="0" t="0" r="0" b="0"/>
+            <wp:docPr id="8" name="圖片 8"/>
+            <wp:cNvGraphicFramePr>
+              <a:graphicFrameLocks xmlns:a="http://schemas.openxmlformats.org/drawingml/2006/main" noChangeAspect="1"/>
+            </wp:cNvGraphicFramePr>
+            <a:graphic xmlns:a="http://schemas.openxmlformats.org/drawingml/2006/main">
+              <a:graphicData uri="http://schemas.openxmlformats.org/drawingml/2006/picture">
+                <pic:pic xmlns:pic="http://schemas.openxmlformats.org/drawingml/2006/picture">
+                  <pic:nvPicPr>
+                    <pic:cNvPr id="0" name="Picture 8"/>
+                    <pic:cNvPicPr>
+                      <a:picLocks noChangeAspect="1" noChangeArrowheads="1"/>
+                    </pic:cNvPicPr>
+                  </pic:nvPicPr>
+                  <pic:blipFill>
+                    <a:blip r:embed="rId9" cstate="print">
+                      <a:extLst>
+                        <a:ext uri="{28A0092B-C50C-407E-A947-70E740481C1C}">
+                          <a14:useLocalDpi xmlns:a14="http://schemas.microsoft.com/office/drawing/2010/main" val="0"/>
+                        </a:ext>
+                      </a:extLst>
+                    </a:blip>
+                    <a:srcRect/>
+                    <a:stretch>
+                      <a:fillRect/>
+                    </a:stretch>
+                  </pic:blipFill>
+                  <pic:spPr bwMode="auto">
+                    <a:xfrm>
+                      <a:off x="0" y="0"/>
+                      <a:ext cx="5264150" cy="3949700"/>
+                    </a:xfrm>
+                    <a:prstGeom prst="rect">
+                      <a:avLst/>
+                    </a:prstGeom>
+                    <a:noFill/>
+                    <a:ln>
+                      <a:noFill/>
+                    </a:ln>
+                  </pic:spPr>
+                </pic:pic>
+              </a:graphicData>
+            </a:graphic>
+          </wp:inline>
+        </w:drawing>
+      </w:r>
+    </w:p>
+    <w:p>
+      <w:pPr>
+        <w:rPr>
+          <w:b w:val="0"/>
+        </w:rPr>
+      </w:pPr>
+      <w:r>
+        <w:rPr>
+          <w:b w:val="0"/>
+        </w:rPr>
+        <w:lastRenderedPageBreak/>
+        <w:t>Picture3</w:t>
+      </w:r>
+    </w:p>
+    <w:p>
+      <w:pPr>
+        <w:rPr>
+          <w:b w:val="0"/>
+        </w:rPr>
+      </w:pPr>
+      <w:r>
+        <w:rPr>
+          <w:b w:val="0"/>
+          <w:noProof/>
+        </w:rPr>
+        <w:drawing>
+          <wp:inline distT="0" distB="0" distL="0" distR="0" wp14:anchorId="3B03910D" wp14:editId="12E07BBD">
+            <wp:extent cx="5264150" cy="3949700"/>
+            <wp:effectExtent l="0" t="0" r="0" b="0"/>
+            <wp:docPr id="7" name="圖片 7"/>
+            <wp:cNvGraphicFramePr>
+              <a:graphicFrameLocks xmlns:a="http://schemas.openxmlformats.org/drawingml/2006/main" noChangeAspect="1"/>
+            </wp:cNvGraphicFramePr>
+            <a:graphic xmlns:a="http://schemas.openxmlformats.org/drawingml/2006/main">
+              <a:graphicData uri="http://schemas.openxmlformats.org/drawingml/2006/picture">
+                <pic:pic xmlns:pic="http://schemas.openxmlformats.org/drawingml/2006/picture">
+                  <pic:nvPicPr>
+                    <pic:cNvPr id="0" name="Picture 7"/>
+                    <pic:cNvPicPr>
+                      <a:picLocks noChangeAspect="1" noChangeArrowheads="1"/>
+                    </pic:cNvPicPr>
+                  </pic:nvPicPr>
+                  <pic:blipFill>
+                    <a:blip r:embed="rId10" cstate="print">
+                      <a:extLst>
+                        <a:ext uri="{28A0092B-C50C-407E-A947-70E740481C1C}">
+                          <a14:useLocalDpi xmlns:a14="http://schemas.microsoft.com/office/drawing/2010/main" val="0"/>
+                        </a:ext>
+                      </a:extLst>
+                    </a:blip>
+                    <a:srcRect/>
+                    <a:stretch>
+                      <a:fillRect/>
+                    </a:stretch>
+                  </pic:blipFill>
+                  <pic:spPr bwMode="auto">
+                    <a:xfrm>
+                      <a:off x="0" y="0"/>
+                      <a:ext cx="5264150" cy="3949700"/>
+                    </a:xfrm>
+                    <a:prstGeom prst="rect">
+                      <a:avLst/>
+                    </a:prstGeom>
+                    <a:noFill/>
+                    <a:ln>
+                      <a:noFill/>
+                    </a:ln>
+                  </pic:spPr>
+                </pic:pic>
+              </a:graphicData>
+            </a:graphic>
+          </wp:inline>
+        </w:drawing>
+      </w:r>
+    </w:p>
+    <w:p>
+      <w:pPr>
+        <w:rPr>
+          <w:b w:val="0"/>
+        </w:rPr>
+      </w:pPr>
+      <w:r>
+        <w:rPr>
+          <w:b w:val="0"/>
+        </w:rPr>
+        <w:t>Warp3</w:t>
+      </w:r>
+      <w:r>
+        <w:rPr>
+          <w:b w:val="0"/>
+          <w:noProof/>
+        </w:rPr>
+        <w:drawing>
+          <wp:inline distT="0" distB="0" distL="0" distR="0" wp14:anchorId="31191536" wp14:editId="2A4F8E0A">
+            <wp:extent cx="5264150" cy="3949700"/>
+            <wp:effectExtent l="0" t="0" r="0" b="0"/>
+            <wp:docPr id="5" name="圖片 5"/>
+            <wp:cNvGraphicFramePr>
+              <a:graphicFrameLocks xmlns:a="http://schemas.openxmlformats.org/drawingml/2006/main" noChangeAspect="1"/>
+            </wp:cNvGraphicFramePr>
+            <a:graphic xmlns:a="http://schemas.openxmlformats.org/drawingml/2006/main">
+              <a:graphicData uri="http://schemas.openxmlformats.org/drawingml/2006/picture">
+                <pic:pic xmlns:pic="http://schemas.openxmlformats.org/drawingml/2006/picture">
+                  <pic:nvPicPr>
+                    <pic:cNvPr id="0" name="Picture 5"/>
+                    <pic:cNvPicPr>
+                      <a:picLocks noChangeAspect="1" noChangeArrowheads="1"/>
+                    </pic:cNvPicPr>
+                  </pic:nvPicPr>
+                  <pic:blipFill>
+                    <a:blip r:embed="rId11" cstate="print">
+                      <a:extLst>
+                        <a:ext uri="{28A0092B-C50C-407E-A947-70E740481C1C}">
+                          <a14:useLocalDpi xmlns:a14="http://schemas.microsoft.com/office/drawing/2010/main" val="0"/>
+                        </a:ext>
+                      </a:extLst>
+                    </a:blip>
+                    <a:srcRect/>
+                    <a:stretch>
+                      <a:fillRect/>
+                    </a:stretch>
+                  </pic:blipFill>
+                  <pic:spPr bwMode="auto">
+                    <a:xfrm>
+                      <a:off x="0" y="0"/>
+                      <a:ext cx="5264150" cy="3949700"/>
+                    </a:xfrm>
+                    <a:prstGeom prst="rect">
+                      <a:avLst/>
+                    </a:prstGeom>
+                    <a:noFill/>
+                    <a:ln>
+                      <a:noFill/>
+                    </a:ln>
+                  </pic:spPr>
+                </pic:pic>
+              </a:graphicData>
+            </a:graphic>
+          </wp:inline>
+        </w:drawing>
+      </w:r>
+    </w:p>
+    <w:p>
+      <w:pPr>
+        <w:rPr>
+          <w:b w:val="0"/>
+          <w:szCs w:val="28"/>
+        </w:rPr>
+      </w:pPr>
+      <w:r>
+        <w:rPr>
+          <w:b w:val="0"/>
+          <w:szCs w:val="28"/>
+        </w:rPr>
+        <w:lastRenderedPageBreak/>
+        <w:t>Feature points of picture 1</w:t>
+      </w:r>
+    </w:p>
+    <w:p>
+      <w:pPr>
+        <w:rPr>
+          <w:b w:val="0"/>
+          <w:szCs w:val="28"/>
+        </w:rPr>
+      </w:pPr>
+      <w:r>
+        <w:rPr>
+          <w:b w:val="0"/>
+          <w:noProof/>
+          <w:szCs w:val="28"/>
+        </w:rPr>
+        <w:drawing>
+          <wp:inline distT="0" distB="0" distL="0" distR="0" wp14:anchorId="085799DD" wp14:editId="502DE1E5">
+            <wp:extent cx="5268595" cy="3952875"/>
+            <wp:effectExtent l="0" t="0" r="8255" b="9525"/>
+            <wp:docPr id="12" name="圖片 12"/>
+            <wp:cNvGraphicFramePr>
+              <a:graphicFrameLocks xmlns:a="http://schemas.openxmlformats.org/drawingml/2006/main" noChangeAspect="1"/>
+            </wp:cNvGraphicFramePr>
+            <a:graphic xmlns:a="http://schemas.openxmlformats.org/drawingml/2006/main">
+              <a:graphicData uri="http://schemas.openxmlformats.org/drawingml/2006/picture">
+                <pic:pic xmlns:pic="http://schemas.openxmlformats.org/drawingml/2006/picture">
+                  <pic:nvPicPr>
+                    <pic:cNvPr id="0" name="Picture 12"/>
+                    <pic:cNvPicPr>
+                      <a:picLocks noChangeAspect="1" noChangeArrowheads="1"/>
+                    </pic:cNvPicPr>
+                  </pic:nvPicPr>
+                  <pic:blipFill>
+                    <a:blip r:embed="rId12" cstate="print">
+                      <a:extLst>
+                        <a:ext uri="{28A0092B-C50C-407E-A947-70E740481C1C}">
+                          <a14:useLocalDpi xmlns:a14="http://schemas.microsoft.com/office/drawing/2010/main" val="0"/>
+                        </a:ext>
+                      </a:extLst>
+                    </a:blip>
+                    <a:srcRect/>
+                    <a:stretch>
+                      <a:fillRect/>
+                    </a:stretch>
+                  </pic:blipFill>
+                  <pic:spPr bwMode="auto">
+                    <a:xfrm>
+                      <a:off x="0" y="0"/>
+                      <a:ext cx="5268595" cy="3952875"/>
+                    </a:xfrm>
+                    <a:prstGeom prst="rect">
+                      <a:avLst/>
+                    </a:prstGeom>
+                    <a:noFill/>
+                    <a:ln>
+                      <a:noFill/>
+                    </a:ln>
+                  </pic:spPr>
+                </pic:pic>
+              </a:graphicData>
+            </a:graphic>
+          </wp:inline>
+        </w:drawing>
+      </w:r>
+    </w:p>
+    <w:p>
+      <w:pPr>
+        <w:rPr>
+          <w:b w:val="0"/>
+          <w:szCs w:val="28"/>
+        </w:rPr>
+      </w:pPr>
+      <w:r>
+        <w:rPr>
+          <w:b w:val="0"/>
+          <w:szCs w:val="28"/>
+        </w:rPr>
+        <w:t>Feature points of picture 2</w:t>
+      </w:r>
+    </w:p>
+    <w:p>
+      <w:pPr>
+        <w:rPr>
+          <w:b w:val="0"/>
+          <w:szCs w:val="28"/>
+        </w:rPr>
+      </w:pPr>
+      <w:r>
+        <w:rPr>
+          <w:b w:val="0"/>
+          <w:noProof/>
+          <w:szCs w:val="28"/>
+        </w:rPr>
+        <w:drawing>
+          <wp:inline distT="0" distB="0" distL="0" distR="0" wp14:anchorId="54EE177C" wp14:editId="668F66A6">
+            <wp:extent cx="5268595" cy="3952875"/>
+            <wp:effectExtent l="0" t="0" r="8255" b="9525"/>
+            <wp:docPr id="13" name="圖片 13"/>
+            <wp:cNvGraphicFramePr>
+              <a:graphicFrameLocks xmlns:a="http://schemas.openxmlformats.org/drawingml/2006/main" noChangeAspect="1"/>
+            </wp:cNvGraphicFramePr>
+            <a:graphic xmlns:a="http://schemas.openxmlformats.org/drawingml/2006/main">
+              <a:graphicData uri="http://schemas.openxmlformats.org/drawingml/2006/picture">
+                <pic:pic xmlns:pic="http://schemas.openxmlformats.org/drawingml/2006/picture">
+                  <pic:nvPicPr>
+                    <pic:cNvPr id="0" name="Picture 13"/>
+                    <pic:cNvPicPr>
+                      <a:picLocks noChangeAspect="1" noChangeArrowheads="1"/>
+                    </pic:cNvPicPr>
+                  </pic:nvPicPr>
+                  <pic:blipFill>
+                    <a:blip r:embed="rId13" cstate="print">
+                      <a:extLst>
+                        <a:ext uri="{28A0092B-C50C-407E-A947-70E740481C1C}">
+                          <a14:useLocalDpi xmlns:a14="http://schemas.microsoft.com/office/drawing/2010/main" val="0"/>
+                        </a:ext>
+                      </a:extLst>
+                    </a:blip>
+                    <a:srcRect/>
+                    <a:stretch>
+                      <a:fillRect/>
+                    </a:stretch>
+                  </pic:blipFill>
+                  <pic:spPr bwMode="auto">
+                    <a:xfrm>
+                      <a:off x="0" y="0"/>
+                      <a:ext cx="5268595" cy="3952875"/>
+                    </a:xfrm>
+                    <a:prstGeom prst="rect">
+                      <a:avLst/>
+                    </a:prstGeom>
+                    <a:noFill/>
+                    <a:ln>
+                      <a:noFill/>
+                    </a:ln>
+                  </pic:spPr>
+                </pic:pic>
+              </a:graphicData>
+            </a:graphic>
+          </wp:inline>
+        </w:drawing>
+      </w:r>
+    </w:p>
+    <w:p>
+      <w:pPr>
+        <w:rPr>
+          <w:b w:val="0"/>
+          <w:szCs w:val="28"/>
+        </w:rPr>
+      </w:pPr>
+      <w:r>
+        <w:rPr>
+          <w:b w:val="0"/>
+          <w:szCs w:val="28"/>
+        </w:rPr>
+        <w:lastRenderedPageBreak/>
+        <w:t>Feature points of picture 3</w:t>
+      </w:r>
+    </w:p>
+    <w:p>
+      <w:pPr>
+        <w:rPr>
+          <w:b w:val="0"/>
+          <w:szCs w:val="28"/>
+        </w:rPr>
+      </w:pPr>
+      <w:r>
+        <w:rPr>
+          <w:rFonts w:hint="eastAsia"/>
+          <w:b w:val="0"/>
+          <w:noProof/>
+          <w:szCs w:val="28"/>
+        </w:rPr>
+        <w:drawing>
+          <wp:inline distT="0" distB="0" distL="0" distR="0" wp14:anchorId="0237C9C0" wp14:editId="6C91A4F4">
+            <wp:extent cx="5268595" cy="3952875"/>
+            <wp:effectExtent l="0" t="0" r="8255" b="9525"/>
+            <wp:docPr id="14" name="圖片 14"/>
+            <wp:cNvGraphicFramePr>
+              <a:graphicFrameLocks xmlns:a="http://schemas.openxmlformats.org/drawingml/2006/main" noChangeAspect="1"/>
+            </wp:cNvGraphicFramePr>
+            <a:graphic xmlns:a="http://schemas.openxmlformats.org/drawingml/2006/main">
+              <a:graphicData uri="http://schemas.openxmlformats.org/drawingml/2006/picture">
+                <pic:pic xmlns:pic="http://schemas.openxmlformats.org/drawingml/2006/picture">
+                  <pic:nvPicPr>
+                    <pic:cNvPr id="0" name="Picture 14"/>
+                    <pic:cNvPicPr>
+                      <a:picLocks noChangeAspect="1" noChangeArrowheads="1"/>
+                    </pic:cNvPicPr>
+                  </pic:nvPicPr>
+                  <pic:blipFill>
+                    <a:blip r:embed="rId14" cstate="print">
+                      <a:extLst>
+                        <a:ext uri="{28A0092B-C50C-407E-A947-70E740481C1C}">
+                          <a14:useLocalDpi xmlns:a14="http://schemas.microsoft.com/office/drawing/2010/main" val="0"/>
+                        </a:ext>
+                      </a:extLst>
+                    </a:blip>
+                    <a:srcRect/>
+                    <a:stretch>
+                      <a:fillRect/>
+                    </a:stretch>
+                  </pic:blipFill>
+                  <pic:spPr bwMode="auto">
+                    <a:xfrm>
+                      <a:off x="0" y="0"/>
+                      <a:ext cx="5268595" cy="3952875"/>
+                    </a:xfrm>
+                    <a:prstGeom prst="rect">
+                      <a:avLst/>
+                    </a:prstGeom>
+                    <a:noFill/>
+                    <a:ln>
+                      <a:noFill/>
+                    </a:ln>
+                  </pic:spPr>
+                </pic:pic>
+              </a:graphicData>
+            </a:graphic>
+          </wp:inline>
+        </w:drawing>
+      </w:r>
+    </w:p>
+    <w:p>
+      <w:pPr>
+        <w:rPr>
+          <w:b w:val="0"/>
+          <w:szCs w:val="28"/>
+        </w:rPr>
+      </w:pPr>
+      <w:proofErr w:type="spellStart"/>
+      <w:r>
+        <w:rPr>
+          <w:b w:val="0"/>
+          <w:szCs w:val="28"/>
+        </w:rPr>
+        <w:t>Linear_blending</w:t>
+      </w:r>
+      <w:proofErr w:type="spellEnd"/>
+      <w:r>
+        <w:rPr>
+          <w:rFonts w:hint="eastAsia"/>
+          <w:b w:val="0"/>
+          <w:szCs w:val="28"/>
+        </w:rPr>
+        <w:t>的結果</w:t>
+      </w:r>
+    </w:p>
+    <w:p>
+      <w:pPr>
+        <w:rPr>
+          <w:b w:val="0"/>
+          <w:szCs w:val="28"/>
+        </w:rPr>
+      </w:pPr>
+      <w:r>
+        <w:rPr>
+          <w:b w:val="0"/>
+          <w:noProof/>
+          <w:szCs w:val="28"/>
+        </w:rPr>
+        <w:drawing>
+          <wp:inline distT="0" distB="0" distL="0" distR="0" wp14:anchorId="5D24E730" wp14:editId="733E6AA5">
+            <wp:extent cx="5264150" cy="2216150"/>
+            <wp:effectExtent l="0" t="0" r="6350" b="0"/>
+            <wp:docPr id="9" name="圖片 9"/>
+            <wp:cNvGraphicFramePr>
+              <a:graphicFrameLocks xmlns:a="http://schemas.openxmlformats.org/drawingml/2006/main" noChangeAspect="1"/>
+            </wp:cNvGraphicFramePr>
+            <a:graphic xmlns:a="http://schemas.openxmlformats.org/drawingml/2006/main">
+              <a:graphicData uri="http://schemas.openxmlformats.org/drawingml/2006/picture">
+                <pic:pic xmlns:pic="http://schemas.openxmlformats.org/drawingml/2006/picture">
+                  <pic:nvPicPr>
+                    <pic:cNvPr id="0" name="Picture 9"/>
+                    <pic:cNvPicPr>
+                      <a:picLocks noChangeAspect="1" noChangeArrowheads="1"/>
+                    </pic:cNvPicPr>
+                  </pic:nvPicPr>
+                  <pic:blipFill>
+                    <a:blip r:embed="rId15" cstate="print">
+                      <a:extLst>
+                        <a:ext uri="{28A0092B-C50C-407E-A947-70E740481C1C}">
+                          <a14:useLocalDpi xmlns:a14="http://schemas.microsoft.com/office/drawing/2010/main" val="0"/>
+                        </a:ext>
+                      </a:extLst>
+                    </a:blip>
+                    <a:srcRect/>
+                    <a:stretch>
+                      <a:fillRect/>
+                    </a:stretch>
+                  </pic:blipFill>
+                  <pic:spPr bwMode="auto">
+                    <a:xfrm>
+                      <a:off x="0" y="0"/>
+                      <a:ext cx="5264150" cy="2216150"/>
+                    </a:xfrm>
+                    <a:prstGeom prst="rect">
+                      <a:avLst/>
+                    </a:prstGeom>
+                    <a:noFill/>
+                    <a:ln>
+                      <a:noFill/>
+                    </a:ln>
+                  </pic:spPr>
+                </pic:pic>
+              </a:graphicData>
+            </a:graphic>
+          </wp:inline>
+        </w:drawing>
+      </w:r>
+    </w:p>
+    <w:p>
+      <w:pPr>
+        <w:rPr>
+          <w:rFonts w:ascii="微軟正黑體" w:hAnsi="微軟正黑體"/>
+          <w:b w:val="0"/>
+          <w:szCs w:val="28"/>
+        </w:rPr>
+      </w:pPr>
+      <w:r>
+        <w:rPr>
+          <w:rFonts w:ascii="微軟正黑體" w:hAnsi="微軟正黑體" w:hint="eastAsia"/>
+          <w:b w:val="0"/>
+          <w:szCs w:val="28"/>
+        </w:rPr>
+        <w:t>在中間下面的房子可看出有些微的殘影，但不明顯</w:t>
+      </w:r>
+    </w:p>
+    <w:p>
+      <w:pPr>
+        <w:rPr>
+          <w:rFonts w:asciiTheme="minorHAnsi" w:hAnsiTheme="minorHAnsi" w:cstheme="minorHAnsi"/>
+          <w:b w:val="0"/>
+          <w:szCs w:val="28"/>
+        </w:rPr>
+      </w:pPr>
+    </w:p>
+    <w:p>
+      <w:pPr>
+        <w:rPr>
+          <w:rFonts w:asciiTheme="minorHAnsi" w:hAnsiTheme="minorHAnsi" w:cstheme="minorHAnsi"/>
+          <w:b w:val="0"/>
+          <w:szCs w:val="28"/>
+        </w:rPr>
+      </w:pPr>
+    </w:p>
+    <w:p>
+      <w:pPr>
+        <w:rPr>
+          <w:rFonts w:asciiTheme="minorHAnsi" w:hAnsiTheme="minorHAnsi" w:cstheme="minorHAnsi"/>
+          <w:b w:val="0"/>
+          <w:szCs w:val="28"/>
+        </w:rPr>
+      </w:pPr>
+    </w:p>
+    <w:p>
+      <w:pPr>
+        <w:rPr>
+          <w:rFonts w:asciiTheme="minorHAnsi" w:hAnsiTheme="minorHAnsi" w:cstheme="minorHAnsi"/>
+          <w:b w:val="0"/>
+          <w:szCs w:val="28"/>
+        </w:rPr>
+      </w:pPr>
+    </w:p>
+    <w:p>
+      <w:pPr>
+        <w:rPr>
+          <w:rFonts w:asciiTheme="minorHAnsi" w:hAnsiTheme="minorHAnsi" w:cstheme="minorHAnsi"/>
+          <w:b w:val="0"/>
+          <w:szCs w:val="28"/>
+        </w:rPr>
+      </w:pPr>
+    </w:p>
+    <w:p>
+      <w:pPr>
+        <w:rPr>
+          <w:rFonts w:asciiTheme="minorHAnsi" w:hAnsiTheme="minorHAnsi" w:cstheme="minorHAnsi"/>
+          <w:b w:val="0"/>
+          <w:szCs w:val="28"/>
+        </w:rPr>
+      </w:pPr>
+      <w:proofErr w:type="spellStart"/>
+      <w:r>
+        <w:rPr>
+          <w:rFonts w:asciiTheme="minorHAnsi" w:hAnsiTheme="minorHAnsi" w:cstheme="minorHAnsi"/>
+          <w:b w:val="0"/>
+          <w:szCs w:val="28"/>
+        </w:rPr>
+        <w:lastRenderedPageBreak/>
+        <w:t>No_blending</w:t>
+      </w:r>
+      <w:proofErr w:type="spellEnd"/>
+      <w:r>
+        <w:rPr>
+          <w:rFonts w:asciiTheme="minorHAnsi" w:hAnsiTheme="minorHAnsi" w:cstheme="minorHAnsi" w:hint="eastAsia"/>
+          <w:b w:val="0"/>
+          <w:szCs w:val="28"/>
+        </w:rPr>
+        <w:t>的結果</w:t>
+      </w:r>
+    </w:p>
+    <w:p>
+      <w:pPr>
+        <w:rPr>
+          <w:rFonts w:ascii="微軟正黑體" w:hAnsi="微軟正黑體"/>
+          <w:b w:val="0"/>
+          <w:szCs w:val="28"/>
+        </w:rPr>
+      </w:pPr>
+      <w:r>
+        <w:rPr>
+          <w:rFonts w:ascii="微軟正黑體" w:hAnsi="微軟正黑體"/>
+          <w:b w:val="0"/>
+          <w:noProof/>
+          <w:szCs w:val="28"/>
+        </w:rPr>
+        <w:drawing>
+          <wp:inline distT="0" distB="0" distL="0" distR="0" wp14:anchorId="64344C4F" wp14:editId="35394520">
+            <wp:extent cx="5264150" cy="2216150"/>
+            <wp:effectExtent l="0" t="0" r="0" b="0"/>
+            <wp:docPr id="10" name="圖片 10"/>
+            <wp:cNvGraphicFramePr>
+              <a:graphicFrameLocks xmlns:a="http://schemas.openxmlformats.org/drawingml/2006/main" noChangeAspect="1"/>
+            </wp:cNvGraphicFramePr>
+            <a:graphic xmlns:a="http://schemas.openxmlformats.org/drawingml/2006/main">
+              <a:graphicData uri="http://schemas.openxmlformats.org/drawingml/2006/picture">
+                <pic:pic xmlns:pic="http://schemas.openxmlformats.org/drawingml/2006/picture">
+                  <pic:nvPicPr>
+                    <pic:cNvPr id="0" name="Picture 10"/>
+                    <pic:cNvPicPr>
+                      <a:picLocks noChangeAspect="1" noChangeArrowheads="1"/>
+                    </pic:cNvPicPr>
+                  </pic:nvPicPr>
+                  <pic:blipFill>
+                    <a:blip r:embed="rId16" cstate="print">
+                      <a:extLst>
+                        <a:ext uri="{28A0092B-C50C-407E-A947-70E740481C1C}">
+                          <a14:useLocalDpi xmlns:a14="http://schemas.microsoft.com/office/drawing/2010/main" val="0"/>
+                        </a:ext>
+                      </a:extLst>
+                    </a:blip>
+                    <a:srcRect/>
+                    <a:stretch>
+                      <a:fillRect/>
+                    </a:stretch>
+                  </pic:blipFill>
+                  <pic:spPr bwMode="auto">
+                    <a:xfrm>
+                      <a:off x="0" y="0"/>
+                      <a:ext cx="5264150" cy="2216150"/>
+                    </a:xfrm>
+                    <a:prstGeom prst="rect">
+                      <a:avLst/>
+                    </a:prstGeom>
+                    <a:noFill/>
+                    <a:ln>
+                      <a:noFill/>
+                    </a:ln>
+                  </pic:spPr>
+                </pic:pic>
+              </a:graphicData>
+            </a:graphic>
+          </wp:inline>
+        </w:drawing>
+      </w:r>
+    </w:p>
+    <w:p>
+      <w:pPr>
+        <w:rPr>
+          <w:rFonts w:ascii="微軟正黑體" w:hAnsi="微軟正黑體"/>
+          <w:b w:val="0"/>
+          <w:szCs w:val="28"/>
+        </w:rPr>
+      </w:pPr>
+      <w:r>
+        <w:rPr>
+          <w:rFonts w:ascii="微軟正黑體" w:hAnsi="微軟正黑體" w:hint="eastAsia"/>
+          <w:b w:val="0"/>
+          <w:szCs w:val="28"/>
+        </w:rPr>
+        <w:t>可看出殘影消失，且無明顯扭曲現象，這可能是因為我們的圖片為相對距離較遠的遠景，因此可視為是接近平面</w:t>
+      </w:r>
+    </w:p>
+    <w:p>
+      <w:pPr>
+        <w:rPr>
+          <w:rFonts w:ascii="微軟正黑體" w:hAnsi="微軟正黑體"/>
+          <w:b w:val="0"/>
+          <w:szCs w:val="28"/>
+        </w:rPr>
+      </w:pPr>
+      <w:r>
+        <w:rPr>
+          <w:rFonts w:ascii="微軟正黑體" w:hAnsi="微軟正黑體"/>
+          <w:b w:val="0"/>
+          <w:noProof/>
+          <w:szCs w:val="28"/>
+        </w:rPr>
+        <w:drawing>
+          <wp:anchor distT="0" distB="0" distL="114300" distR="114300" simplePos="0" relativeHeight="251658240" behindDoc="0" locked="0" layoutInCell="1" allowOverlap="1" wp14:anchorId="68DB3193" wp14:editId="49BE0F51">
+            <wp:simplePos x="0" y="0"/>
+            <wp:positionH relativeFrom="margin">
+              <wp:posOffset>-7034</wp:posOffset>
+            </wp:positionH>
+            <wp:positionV relativeFrom="paragraph">
+              <wp:posOffset>429065</wp:posOffset>
+            </wp:positionV>
+            <wp:extent cx="5264150" cy="2216150"/>
+            <wp:effectExtent l="0" t="0" r="0" b="0"/>
+            <wp:wrapThrough wrapText="bothSides">
+              <wp:wrapPolygon edited="0">
+                <wp:start x="0" y="0"/>
+                <wp:lineTo x="0" y="21352"/>
+                <wp:lineTo x="21496" y="21352"/>
+                <wp:lineTo x="21496" y="0"/>
+                <wp:lineTo x="0" y="0"/>
+              </wp:wrapPolygon>
+            </wp:wrapThrough>
+            <wp:docPr id="11" name="圖片 11"/>
+            <wp:cNvGraphicFramePr>
+              <a:graphicFrameLocks xmlns:a="http://schemas.openxmlformats.org/drawingml/2006/main" noChangeAspect="1"/>
+            </wp:cNvGraphicFramePr>
+            <a:graphic xmlns:a="http://schemas.openxmlformats.org/drawingml/2006/main">
+              <a:graphicData uri="http://schemas.openxmlformats.org/drawingml/2006/picture">
+                <pic:pic xmlns:pic="http://schemas.openxmlformats.org/drawingml/2006/picture">
+                  <pic:nvPicPr>
+                    <pic:cNvPr id="0" name="Picture 11"/>
+                    <pic:cNvPicPr>
+                      <a:picLocks noChangeAspect="1" noChangeArrowheads="1"/>
+                    </pic:cNvPicPr>
+                  </pic:nvPicPr>
+                  <pic:blipFill>
+                    <a:blip r:embed="rId17" cstate="print">
+                      <a:extLst>
+                        <a:ext uri="{28A0092B-C50C-407E-A947-70E740481C1C}">
+                          <a14:useLocalDpi xmlns:a14="http://schemas.microsoft.com/office/drawing/2010/main" val="0"/>
+                        </a:ext>
+                      </a:extLst>
+                    </a:blip>
+                    <a:srcRect/>
+                    <a:stretch>
+                      <a:fillRect/>
+                    </a:stretch>
+                  </pic:blipFill>
+                  <pic:spPr bwMode="auto">
+                    <a:xfrm>
+                      <a:off x="0" y="0"/>
+                      <a:ext cx="5264150" cy="2216150"/>
+                    </a:xfrm>
+                    <a:prstGeom prst="rect">
+                      <a:avLst/>
+                    </a:prstGeom>
+                    <a:noFill/>
+                    <a:ln>
+                      <a:noFill/>
+                    </a:ln>
+                  </pic:spPr>
+                </pic:pic>
+              </a:graphicData>
+            </a:graphic>
+            <wp14:sizeRelH relativeFrom="page">
+              <wp14:pctWidth>0</wp14:pctWidth>
+            </wp14:sizeRelH>
+            <wp14:sizeRelV relativeFrom="page">
+              <wp14:pctHeight>0</wp14:pctHeight>
+            </wp14:sizeRelV>
+          </wp:anchor>
+        </w:drawing>
+      </w:r>
+      <w:r>
+        <w:rPr>
+          <w:rFonts w:ascii="微軟正黑體" w:hAnsi="微軟正黑體"/>
+          <w:b w:val="0"/>
+          <w:szCs w:val="28"/>
+        </w:rPr>
+        <w:t>Bundle adjustment</w:t>
+      </w:r>
+      <w:r>
+        <w:rPr>
+          <w:rFonts w:ascii="微軟正黑體" w:hAnsi="微軟正黑體" w:hint="eastAsia"/>
+          <w:b w:val="0"/>
+          <w:szCs w:val="28"/>
+        </w:rPr>
+        <w:t>的結果</w:t>
+      </w:r>
+    </w:p>
+    <w:p>
+      <w:pPr>
+        <w:rPr>
+          <w:rFonts w:ascii="微軟正黑體" w:hAnsi="微軟正黑體"/>
+          <w:b w:val="0"/>
+          <w:szCs w:val="28"/>
+        </w:rPr>
+      </w:pPr>
+      <w:r>
+        <w:rPr>
+          <w:rFonts w:ascii="微軟正黑體" w:hAnsi="微軟正黑體" w:hint="eastAsia"/>
+          <w:b w:val="0"/>
+          <w:szCs w:val="28"/>
+        </w:rPr>
+        <w:t>移除了四周的黑框，並同時讓圖片看不出明顯的變形或扭曲</w:t>
+      </w:r>
     </w:p>
     <w:sectPr>
       <w:pgSz w:w="11906" w:h="16838"/>
@@ -1996,4 +3558,16 @@
     </a:ext>
   </a:extLst>
 </a:theme>
+</file>
+
+<file path=customXml/item1.xml><?xml version="1.0" encoding="utf-8"?>
+<b:Sources xmlns:b="http://schemas.openxmlformats.org/officeDocument/2006/bibliography" xmlns="http://schemas.openxmlformats.org/officeDocument/2006/bibliography" SelectedStyle="\APASixthEditionOfficeOnline.xsl" StyleName="APA" Version="6"/>
+</file>
+
+<file path=customXml/itemProps1.xml><?xml version="1.0" encoding="utf-8"?>
+<ds:datastoreItem xmlns:ds="http://schemas.openxmlformats.org/officeDocument/2006/customXml" ds:itemID="{1477A7CE-9901-4D11-882D-44AD1AE4F0C3}">
+  <ds:schemaRefs>
+    <ds:schemaRef ds:uri="http://schemas.openxmlformats.org/officeDocument/2006/bibliography"/>
+  </ds:schemaRefs>
+</ds:datastoreItem>
 </file>
</xml_diff>